<commit_message>
finished the module of backtesting
</commit_message>
<xml_diff>
--- a/短期价量多因子选股.docx
+++ b/短期价量多因子选股.docx
@@ -230,26 +230,28 @@
         <w:t>https://github.com/liudengfeng/zipline</w:t>
       </w:r>
     </w:p>
+    <w:p/>
     <w:p>
       <w:pPr>
         <w:rPr>
           <w:rFonts w:hint="eastAsia"/>
         </w:rPr>
       </w:pPr>
-    </w:p>
-    <w:p>
-      <w:pPr>
-        <w:rPr>
-          <w:rFonts w:hint="eastAsia"/>
-        </w:rPr>
-      </w:pPr>
-    </w:p>
-    <w:p>
-      <w:pPr>
-        <w:rPr>
-          <w:rFonts w:hint="eastAsia"/>
-        </w:rPr>
-      </w:pPr>
+      <w:r>
+        <w:rPr>
+          <w:rFonts w:hint="eastAsia"/>
+        </w:rPr>
+        <w:t>stock_market_data</w:t>
+      </w:r>
+      <w:r>
+        <w:rPr>
+          <w:rFonts w:hint="eastAsia"/>
+        </w:rPr>
+        <w:t>有点问题，退市的股票数据没有！！</w:t>
+      </w:r>
+    </w:p>
+    <w:p/>
+    <w:p>
       <w:r>
         <w:rPr>
           <w:rFonts w:hint="eastAsia"/>
@@ -264,11 +266,6 @@
       </w:r>
     </w:p>
     <w:p>
-      <w:pPr>
-        <w:rPr>
-          <w:rFonts w:hint="eastAsia"/>
-        </w:rPr>
-      </w:pPr>
       <w:r>
         <w:rPr>
           <w:rFonts w:hint="eastAsia"/>
@@ -301,11 +298,6 @@
       </w:r>
     </w:p>
     <w:p>
-      <w:pPr>
-        <w:rPr>
-          <w:rFonts w:hint="eastAsia"/>
-        </w:rPr>
-      </w:pPr>
       <w:r>
         <w:rPr>
           <w:rFonts w:hint="eastAsia"/>
@@ -649,6 +641,7 @@
         <w:rPr>
           <w:rFonts w:hint="eastAsia"/>
         </w:rPr>
+        <w:lastRenderedPageBreak/>
         <w:t>价</w:t>
       </w:r>
       <w:r>
@@ -660,7 +653,6 @@
         <w:rPr>
           <w:rFonts w:hint="eastAsia"/>
         </w:rPr>
-        <w:lastRenderedPageBreak/>
         <w:t>1</w:t>
       </w:r>
       <w:r>
@@ -1709,6 +1701,7 @@
         <w:rPr>
           <w:rFonts w:hint="eastAsia"/>
         </w:rPr>
+        <w:lastRenderedPageBreak/>
         <w:t>像这种处理大量的因子该咋办呢？？</w:t>
       </w:r>
       <w:r>
@@ -1729,7 +1722,6 @@
         <w:rPr>
           <w:rFonts w:hint="eastAsia"/>
         </w:rPr>
-        <w:lastRenderedPageBreak/>
         <w:t>不剔除把，也有问题。存在共线性问题咋办？那么因子收益率的估计不就不准确了嘛？</w:t>
       </w:r>
     </w:p>
@@ -2583,7 +2575,6 @@
         <w:rPr>
           <w:rFonts w:hint="eastAsia"/>
         </w:rPr>
-        <w:lastRenderedPageBreak/>
         <w:t>3</w:t>
       </w:r>
       <w:r>

</xml_diff>